<commit_message>
changes layout of forms and added script to calculate day of week
</commit_message>
<xml_diff>
--- a/BDD-Akan-Name.docx
+++ b/BDD-Akan-Name.docx
@@ -17,7 +17,7 @@
       <w:tr>
         <w:tc>
           <w:tcPr>
-            <w:tcW w:w="576" w:type="dxa"/>
+            <w:tcW w:w="599" w:type="dxa"/>
           </w:tcPr>
           <w:p>
             <w:pPr>
@@ -37,7 +37,7 @@
         </w:tc>
         <w:tc>
           <w:tcPr>
-            <w:tcW w:w="9810" w:type="dxa"/>
+            <w:tcW w:w="9653" w:type="dxa"/>
           </w:tcPr>
           <w:p>
             <w:pPr>
@@ -72,7 +72,7 @@
         </w:tc>
         <w:tc>
           <w:tcPr>
-            <w:tcW w:w="1282" w:type="dxa"/>
+            <w:tcW w:w="1349" w:type="dxa"/>
           </w:tcPr>
           <w:p>
             <w:pPr>
@@ -105,7 +105,7 @@
         </w:tc>
         <w:tc>
           <w:tcPr>
-            <w:tcW w:w="1282" w:type="dxa"/>
+            <w:tcW w:w="1349" w:type="dxa"/>
           </w:tcPr>
           <w:p>
             <w:pPr>
@@ -144,7 +144,7 @@
       <w:tr>
         <w:tc>
           <w:tcPr>
-            <w:tcW w:w="576" w:type="dxa"/>
+            <w:tcW w:w="599" w:type="dxa"/>
           </w:tcPr>
           <w:p>
             <w:r>
@@ -154,7 +154,7 @@
         </w:tc>
         <w:tc>
           <w:tcPr>
-            <w:tcW w:w="9810" w:type="dxa"/>
+            <w:tcW w:w="9653" w:type="dxa"/>
           </w:tcPr>
           <w:p>
             <w:r>
@@ -164,13 +164,13 @@
         </w:tc>
         <w:tc>
           <w:tcPr>
-            <w:tcW w:w="1282" w:type="dxa"/>
-          </w:tcPr>
-          <w:p/>
-        </w:tc>
-        <w:tc>
-          <w:tcPr>
-            <w:tcW w:w="1282" w:type="dxa"/>
+            <w:tcW w:w="1349" w:type="dxa"/>
+          </w:tcPr>
+          <w:p/>
+        </w:tc>
+        <w:tc>
+          <w:tcPr>
+            <w:tcW w:w="1349" w:type="dxa"/>
           </w:tcPr>
           <w:p/>
         </w:tc>
@@ -178,7 +178,7 @@
       <w:tr>
         <w:tc>
           <w:tcPr>
-            <w:tcW w:w="576" w:type="dxa"/>
+            <w:tcW w:w="599" w:type="dxa"/>
           </w:tcPr>
           <w:p>
             <w:r>
@@ -188,7 +188,7 @@
         </w:tc>
         <w:tc>
           <w:tcPr>
-            <w:tcW w:w="9810" w:type="dxa"/>
+            <w:tcW w:w="9653" w:type="dxa"/>
           </w:tcPr>
           <w:p>
             <w:r>
@@ -201,13 +201,13 @@
         </w:tc>
         <w:tc>
           <w:tcPr>
-            <w:tcW w:w="1282" w:type="dxa"/>
-          </w:tcPr>
-          <w:p/>
-        </w:tc>
-        <w:tc>
-          <w:tcPr>
-            <w:tcW w:w="1282" w:type="dxa"/>
+            <w:tcW w:w="1349" w:type="dxa"/>
+          </w:tcPr>
+          <w:p/>
+        </w:tc>
+        <w:tc>
+          <w:tcPr>
+            <w:tcW w:w="1349" w:type="dxa"/>
           </w:tcPr>
           <w:p/>
         </w:tc>
@@ -215,7 +215,7 @@
       <w:tr>
         <w:tc>
           <w:tcPr>
-            <w:tcW w:w="576" w:type="dxa"/>
+            <w:tcW w:w="599" w:type="dxa"/>
           </w:tcPr>
           <w:p>
             <w:r>
@@ -225,7 +225,7 @@
         </w:tc>
         <w:tc>
           <w:tcPr>
-            <w:tcW w:w="9810" w:type="dxa"/>
+            <w:tcW w:w="9653" w:type="dxa"/>
           </w:tcPr>
           <w:p>
             <w:r>
@@ -238,13 +238,18 @@
               <w:t xml:space="preserve">their </w:t>
             </w:r>
             <w:r>
-              <w:t>date of birth</w:t>
-            </w:r>
-          </w:p>
-        </w:tc>
-        <w:tc>
-          <w:tcPr>
-            <w:tcW w:w="1282" w:type="dxa"/>
+              <w:t>date of</w:t>
+            </w:r>
+            <w:bookmarkStart w:id="0" w:name="_GoBack"/>
+            <w:bookmarkEnd w:id="0"/>
+            <w:r>
+              <w:t xml:space="preserve"> birth</w:t>
+            </w:r>
+          </w:p>
+        </w:tc>
+        <w:tc>
+          <w:tcPr>
+            <w:tcW w:w="1349" w:type="dxa"/>
           </w:tcPr>
           <w:p>
             <w:r>
@@ -254,7 +259,7 @@
         </w:tc>
         <w:tc>
           <w:tcPr>
-            <w:tcW w:w="1282" w:type="dxa"/>
+            <w:tcW w:w="1349" w:type="dxa"/>
           </w:tcPr>
           <w:p>
             <w:r>
@@ -269,7 +274,7 @@
       <w:tr>
         <w:tc>
           <w:tcPr>
-            <w:tcW w:w="576" w:type="dxa"/>
+            <w:tcW w:w="599" w:type="dxa"/>
           </w:tcPr>
           <w:p>
             <w:r>
@@ -279,7 +284,7 @@
         </w:tc>
         <w:tc>
           <w:tcPr>
-            <w:tcW w:w="9810" w:type="dxa"/>
+            <w:tcW w:w="9653" w:type="dxa"/>
           </w:tcPr>
           <w:p>
             <w:r>
@@ -298,7 +303,7 @@
         </w:tc>
         <w:tc>
           <w:tcPr>
-            <w:tcW w:w="1282" w:type="dxa"/>
+            <w:tcW w:w="1349" w:type="dxa"/>
           </w:tcPr>
           <w:p>
             <w:r>
@@ -311,7 +316,7 @@
         </w:tc>
         <w:tc>
           <w:tcPr>
-            <w:tcW w:w="1282" w:type="dxa"/>
+            <w:tcW w:w="1349" w:type="dxa"/>
           </w:tcPr>
           <w:p>
             <w:r>
@@ -337,7 +342,7 @@
       <w:tr>
         <w:tc>
           <w:tcPr>
-            <w:tcW w:w="576" w:type="dxa"/>
+            <w:tcW w:w="599" w:type="dxa"/>
           </w:tcPr>
           <w:p>
             <w:r>
@@ -347,7 +352,7 @@
         </w:tc>
         <w:tc>
           <w:tcPr>
-            <w:tcW w:w="9810" w:type="dxa"/>
+            <w:tcW w:w="9653" w:type="dxa"/>
           </w:tcPr>
           <w:p>
             <w:r>
@@ -363,7 +368,7 @@
         </w:tc>
         <w:tc>
           <w:tcPr>
-            <w:tcW w:w="1282" w:type="dxa"/>
+            <w:tcW w:w="1349" w:type="dxa"/>
           </w:tcPr>
           <w:p>
             <w:r>
@@ -373,7 +378,7 @@
         </w:tc>
         <w:tc>
           <w:tcPr>
-            <w:tcW w:w="1282" w:type="dxa"/>
+            <w:tcW w:w="1349" w:type="dxa"/>
           </w:tcPr>
           <w:p>
             <w:r>
@@ -385,7 +390,7 @@
       <w:tr>
         <w:tc>
           <w:tcPr>
-            <w:tcW w:w="576" w:type="dxa"/>
+            <w:tcW w:w="599" w:type="dxa"/>
           </w:tcPr>
           <w:p>
             <w:r>
@@ -395,7 +400,7 @@
         </w:tc>
         <w:tc>
           <w:tcPr>
-            <w:tcW w:w="9810" w:type="dxa"/>
+            <w:tcW w:w="9653" w:type="dxa"/>
           </w:tcPr>
           <w:p>
             <w:r>
@@ -408,7 +413,7 @@
         </w:tc>
         <w:tc>
           <w:tcPr>
-            <w:tcW w:w="1282" w:type="dxa"/>
+            <w:tcW w:w="1349" w:type="dxa"/>
           </w:tcPr>
           <w:p>
             <w:r>
@@ -418,7 +423,7 @@
         </w:tc>
         <w:tc>
           <w:tcPr>
-            <w:tcW w:w="1282" w:type="dxa"/>
+            <w:tcW w:w="1349" w:type="dxa"/>
           </w:tcPr>
           <w:p>
             <w:r>
@@ -430,7 +435,7 @@
       <w:tr>
         <w:tc>
           <w:tcPr>
-            <w:tcW w:w="576" w:type="dxa"/>
+            <w:tcW w:w="599" w:type="dxa"/>
           </w:tcPr>
           <w:p>
             <w:r>
@@ -440,7 +445,7 @@
         </w:tc>
         <w:tc>
           <w:tcPr>
-            <w:tcW w:w="9810" w:type="dxa"/>
+            <w:tcW w:w="9653" w:type="dxa"/>
           </w:tcPr>
           <w:p>
             <w:r>
@@ -450,13 +455,13 @@
         </w:tc>
         <w:tc>
           <w:tcPr>
-            <w:tcW w:w="1282" w:type="dxa"/>
-          </w:tcPr>
-          <w:p/>
-        </w:tc>
-        <w:tc>
-          <w:tcPr>
-            <w:tcW w:w="1282" w:type="dxa"/>
+            <w:tcW w:w="1349" w:type="dxa"/>
+          </w:tcPr>
+          <w:p/>
+        </w:tc>
+        <w:tc>
+          <w:tcPr>
+            <w:tcW w:w="1349" w:type="dxa"/>
           </w:tcPr>
           <w:p/>
         </w:tc>
@@ -464,7 +469,7 @@
       <w:tr>
         <w:tc>
           <w:tcPr>
-            <w:tcW w:w="576" w:type="dxa"/>
+            <w:tcW w:w="599" w:type="dxa"/>
           </w:tcPr>
           <w:p>
             <w:r>
@@ -474,7 +479,7 @@
         </w:tc>
         <w:tc>
           <w:tcPr>
-            <w:tcW w:w="9810" w:type="dxa"/>
+            <w:tcW w:w="9653" w:type="dxa"/>
           </w:tcPr>
           <w:p>
             <w:r>
@@ -484,13 +489,13 @@
         </w:tc>
         <w:tc>
           <w:tcPr>
-            <w:tcW w:w="1282" w:type="dxa"/>
-          </w:tcPr>
-          <w:p/>
-        </w:tc>
-        <w:tc>
-          <w:tcPr>
-            <w:tcW w:w="1282" w:type="dxa"/>
+            <w:tcW w:w="1349" w:type="dxa"/>
+          </w:tcPr>
+          <w:p/>
+        </w:tc>
+        <w:tc>
+          <w:tcPr>
+            <w:tcW w:w="1349" w:type="dxa"/>
           </w:tcPr>
           <w:p/>
         </w:tc>
@@ -498,13 +503,13 @@
       <w:tr>
         <w:tc>
           <w:tcPr>
-            <w:tcW w:w="576" w:type="dxa"/>
-          </w:tcPr>
-          <w:p/>
-        </w:tc>
-        <w:tc>
-          <w:tcPr>
-            <w:tcW w:w="9810" w:type="dxa"/>
+            <w:tcW w:w="599" w:type="dxa"/>
+          </w:tcPr>
+          <w:p/>
+        </w:tc>
+        <w:tc>
+          <w:tcPr>
+            <w:tcW w:w="9653" w:type="dxa"/>
           </w:tcPr>
           <w:p>
             <w:r>
@@ -514,7 +519,7 @@
         </w:tc>
         <w:tc>
           <w:tcPr>
-            <w:tcW w:w="1282" w:type="dxa"/>
+            <w:tcW w:w="1349" w:type="dxa"/>
           </w:tcPr>
           <w:p>
             <w:r>
@@ -524,7 +529,7 @@
         </w:tc>
         <w:tc>
           <w:tcPr>
-            <w:tcW w:w="1282" w:type="dxa"/>
+            <w:tcW w:w="1349" w:type="dxa"/>
           </w:tcPr>
           <w:p>
             <w:r>
@@ -536,25 +541,25 @@
       <w:tr>
         <w:tc>
           <w:tcPr>
-            <w:tcW w:w="576" w:type="dxa"/>
-          </w:tcPr>
-          <w:p/>
-        </w:tc>
-        <w:tc>
-          <w:tcPr>
-            <w:tcW w:w="9810" w:type="dxa"/>
-          </w:tcPr>
-          <w:p/>
-        </w:tc>
-        <w:tc>
-          <w:tcPr>
-            <w:tcW w:w="1282" w:type="dxa"/>
-          </w:tcPr>
-          <w:p/>
-        </w:tc>
-        <w:tc>
-          <w:tcPr>
-            <w:tcW w:w="1282" w:type="dxa"/>
+            <w:tcW w:w="599" w:type="dxa"/>
+          </w:tcPr>
+          <w:p/>
+        </w:tc>
+        <w:tc>
+          <w:tcPr>
+            <w:tcW w:w="9653" w:type="dxa"/>
+          </w:tcPr>
+          <w:p/>
+        </w:tc>
+        <w:tc>
+          <w:tcPr>
+            <w:tcW w:w="1349" w:type="dxa"/>
+          </w:tcPr>
+          <w:p/>
+        </w:tc>
+        <w:tc>
+          <w:tcPr>
+            <w:tcW w:w="1349" w:type="dxa"/>
           </w:tcPr>
           <w:p/>
         </w:tc>
@@ -562,25 +567,25 @@
       <w:tr>
         <w:tc>
           <w:tcPr>
-            <w:tcW w:w="576" w:type="dxa"/>
-          </w:tcPr>
-          <w:p/>
-        </w:tc>
-        <w:tc>
-          <w:tcPr>
-            <w:tcW w:w="9810" w:type="dxa"/>
-          </w:tcPr>
-          <w:p/>
-        </w:tc>
-        <w:tc>
-          <w:tcPr>
-            <w:tcW w:w="1282" w:type="dxa"/>
-          </w:tcPr>
-          <w:p/>
-        </w:tc>
-        <w:tc>
-          <w:tcPr>
-            <w:tcW w:w="1282" w:type="dxa"/>
+            <w:tcW w:w="599" w:type="dxa"/>
+          </w:tcPr>
+          <w:p/>
+        </w:tc>
+        <w:tc>
+          <w:tcPr>
+            <w:tcW w:w="9653" w:type="dxa"/>
+          </w:tcPr>
+          <w:p/>
+        </w:tc>
+        <w:tc>
+          <w:tcPr>
+            <w:tcW w:w="1349" w:type="dxa"/>
+          </w:tcPr>
+          <w:p/>
+        </w:tc>
+        <w:tc>
+          <w:tcPr>
+            <w:tcW w:w="1349" w:type="dxa"/>
           </w:tcPr>
           <w:p/>
         </w:tc>
@@ -588,13 +593,13 @@
       <w:tr>
         <w:tc>
           <w:tcPr>
-            <w:tcW w:w="576" w:type="dxa"/>
-          </w:tcPr>
-          <w:p/>
-        </w:tc>
-        <w:tc>
-          <w:tcPr>
-            <w:tcW w:w="9810" w:type="dxa"/>
+            <w:tcW w:w="599" w:type="dxa"/>
+          </w:tcPr>
+          <w:p/>
+        </w:tc>
+        <w:tc>
+          <w:tcPr>
+            <w:tcW w:w="9653" w:type="dxa"/>
           </w:tcPr>
           <w:p>
             <w:pPr>
@@ -816,13 +821,13 @@
         </w:tc>
         <w:tc>
           <w:tcPr>
-            <w:tcW w:w="1282" w:type="dxa"/>
-          </w:tcPr>
-          <w:p/>
-        </w:tc>
-        <w:tc>
-          <w:tcPr>
-            <w:tcW w:w="1282" w:type="dxa"/>
+            <w:tcW w:w="1349" w:type="dxa"/>
+          </w:tcPr>
+          <w:p/>
+        </w:tc>
+        <w:tc>
+          <w:tcPr>
+            <w:tcW w:w="1349" w:type="dxa"/>
           </w:tcPr>
           <w:p/>
         </w:tc>
@@ -830,25 +835,25 @@
       <w:tr>
         <w:tc>
           <w:tcPr>
-            <w:tcW w:w="576" w:type="dxa"/>
-          </w:tcPr>
-          <w:p/>
-        </w:tc>
-        <w:tc>
-          <w:tcPr>
-            <w:tcW w:w="9810" w:type="dxa"/>
-          </w:tcPr>
-          <w:p/>
-        </w:tc>
-        <w:tc>
-          <w:tcPr>
-            <w:tcW w:w="1282" w:type="dxa"/>
-          </w:tcPr>
-          <w:p/>
-        </w:tc>
-        <w:tc>
-          <w:tcPr>
-            <w:tcW w:w="1282" w:type="dxa"/>
+            <w:tcW w:w="599" w:type="dxa"/>
+          </w:tcPr>
+          <w:p/>
+        </w:tc>
+        <w:tc>
+          <w:tcPr>
+            <w:tcW w:w="9653" w:type="dxa"/>
+          </w:tcPr>
+          <w:p/>
+        </w:tc>
+        <w:tc>
+          <w:tcPr>
+            <w:tcW w:w="1349" w:type="dxa"/>
+          </w:tcPr>
+          <w:p/>
+        </w:tc>
+        <w:tc>
+          <w:tcPr>
+            <w:tcW w:w="1349" w:type="dxa"/>
           </w:tcPr>
           <w:p/>
         </w:tc>
@@ -856,13 +861,13 @@
       <w:tr>
         <w:tc>
           <w:tcPr>
-            <w:tcW w:w="576" w:type="dxa"/>
-          </w:tcPr>
-          <w:p/>
-        </w:tc>
-        <w:tc>
-          <w:tcPr>
-            <w:tcW w:w="9810" w:type="dxa"/>
+            <w:tcW w:w="599" w:type="dxa"/>
+          </w:tcPr>
+          <w:p/>
+        </w:tc>
+        <w:tc>
+          <w:tcPr>
+            <w:tcW w:w="9653" w:type="dxa"/>
           </w:tcPr>
           <w:p>
             <w:pPr>
@@ -1340,13 +1345,13 @@
         </w:tc>
         <w:tc>
           <w:tcPr>
-            <w:tcW w:w="1282" w:type="dxa"/>
-          </w:tcPr>
-          <w:p/>
-        </w:tc>
-        <w:tc>
-          <w:tcPr>
-            <w:tcW w:w="1282" w:type="dxa"/>
+            <w:tcW w:w="1349" w:type="dxa"/>
+          </w:tcPr>
+          <w:p/>
+        </w:tc>
+        <w:tc>
+          <w:tcPr>
+            <w:tcW w:w="1349" w:type="dxa"/>
           </w:tcPr>
           <w:p/>
         </w:tc>
@@ -1354,25 +1359,25 @@
       <w:tr>
         <w:tc>
           <w:tcPr>
-            <w:tcW w:w="576" w:type="dxa"/>
-          </w:tcPr>
-          <w:p/>
-        </w:tc>
-        <w:tc>
-          <w:tcPr>
-            <w:tcW w:w="9810" w:type="dxa"/>
-          </w:tcPr>
-          <w:p/>
-        </w:tc>
-        <w:tc>
-          <w:tcPr>
-            <w:tcW w:w="1282" w:type="dxa"/>
-          </w:tcPr>
-          <w:p/>
-        </w:tc>
-        <w:tc>
-          <w:tcPr>
-            <w:tcW w:w="1282" w:type="dxa"/>
+            <w:tcW w:w="599" w:type="dxa"/>
+          </w:tcPr>
+          <w:p/>
+        </w:tc>
+        <w:tc>
+          <w:tcPr>
+            <w:tcW w:w="9653" w:type="dxa"/>
+          </w:tcPr>
+          <w:p/>
+        </w:tc>
+        <w:tc>
+          <w:tcPr>
+            <w:tcW w:w="1349" w:type="dxa"/>
+          </w:tcPr>
+          <w:p/>
+        </w:tc>
+        <w:tc>
+          <w:tcPr>
+            <w:tcW w:w="1349" w:type="dxa"/>
           </w:tcPr>
           <w:p/>
         </w:tc>
@@ -1380,13 +1385,13 @@
       <w:tr>
         <w:tc>
           <w:tcPr>
-            <w:tcW w:w="576" w:type="dxa"/>
-          </w:tcPr>
-          <w:p/>
-        </w:tc>
-        <w:tc>
-          <w:tcPr>
-            <w:tcW w:w="9810" w:type="dxa"/>
+            <w:tcW w:w="599" w:type="dxa"/>
+          </w:tcPr>
+          <w:p/>
+        </w:tc>
+        <w:tc>
+          <w:tcPr>
+            <w:tcW w:w="9653" w:type="dxa"/>
           </w:tcPr>
           <w:p>
             <w:pPr>
@@ -1487,31 +1492,20 @@
                 <w:sz w:val="20"/>
                 <w:szCs w:val="20"/>
               </w:rPr>
-              <w:t>A project README that includes: - project or program name - author name - description of project - project setup instructions - link to live site on GitHub Pages - cop</w:t>
-            </w:r>
-            <w:bookmarkStart w:id="0" w:name="_GoBack"/>
-            <w:bookmarkEnd w:id="0"/>
-            <w:r>
-              <w:rPr>
-                <w:rFonts w:ascii="Lato" w:eastAsia="Times New Roman" w:hAnsi="Lato" w:cs="Times New Roman"/>
-                <w:color w:val="101F3C"/>
-                <w:sz w:val="20"/>
-                <w:szCs w:val="20"/>
-              </w:rPr>
-              <w:t>yright and license information</w:t>
-            </w:r>
-          </w:p>
-          <w:p/>
-        </w:tc>
-        <w:tc>
-          <w:tcPr>
-            <w:tcW w:w="1282" w:type="dxa"/>
-          </w:tcPr>
-          <w:p/>
-        </w:tc>
-        <w:tc>
-          <w:tcPr>
-            <w:tcW w:w="1282" w:type="dxa"/>
+              <w:t>A project README that includes: - project or program name - author name - description of project - project setup instructions - link to live site on GitHub Pages - copyright and license information</w:t>
+            </w:r>
+          </w:p>
+          <w:p/>
+        </w:tc>
+        <w:tc>
+          <w:tcPr>
+            <w:tcW w:w="1349" w:type="dxa"/>
+          </w:tcPr>
+          <w:p/>
+        </w:tc>
+        <w:tc>
+          <w:tcPr>
+            <w:tcW w:w="1349" w:type="dxa"/>
           </w:tcPr>
           <w:p/>
         </w:tc>
@@ -1519,13 +1513,13 @@
       <w:tr>
         <w:tc>
           <w:tcPr>
-            <w:tcW w:w="576" w:type="dxa"/>
-          </w:tcPr>
-          <w:p/>
-        </w:tc>
-        <w:tc>
-          <w:tcPr>
-            <w:tcW w:w="9810" w:type="dxa"/>
+            <w:tcW w:w="599" w:type="dxa"/>
+          </w:tcPr>
+          <w:p/>
+        </w:tc>
+        <w:tc>
+          <w:tcPr>
+            <w:tcW w:w="9653" w:type="dxa"/>
           </w:tcPr>
           <w:p>
             <w:pPr>
@@ -1576,13 +1570,13 @@
         </w:tc>
         <w:tc>
           <w:tcPr>
-            <w:tcW w:w="1282" w:type="dxa"/>
-          </w:tcPr>
-          <w:p/>
-        </w:tc>
-        <w:tc>
-          <w:tcPr>
-            <w:tcW w:w="1282" w:type="dxa"/>
+            <w:tcW w:w="1349" w:type="dxa"/>
+          </w:tcPr>
+          <w:p/>
+        </w:tc>
+        <w:tc>
+          <w:tcPr>
+            <w:tcW w:w="1349" w:type="dxa"/>
           </w:tcPr>
           <w:p/>
         </w:tc>
@@ -1590,13 +1584,13 @@
       <w:tr>
         <w:tc>
           <w:tcPr>
-            <w:tcW w:w="576" w:type="dxa"/>
-          </w:tcPr>
-          <w:p/>
-        </w:tc>
-        <w:tc>
-          <w:tcPr>
-            <w:tcW w:w="9810" w:type="dxa"/>
+            <w:tcW w:w="599" w:type="dxa"/>
+          </w:tcPr>
+          <w:p/>
+        </w:tc>
+        <w:tc>
+          <w:tcPr>
+            <w:tcW w:w="9653" w:type="dxa"/>
           </w:tcPr>
           <w:p>
             <w:r>
@@ -1627,13 +1621,13 @@
         </w:tc>
         <w:tc>
           <w:tcPr>
-            <w:tcW w:w="1282" w:type="dxa"/>
-          </w:tcPr>
-          <w:p/>
-        </w:tc>
-        <w:tc>
-          <w:tcPr>
-            <w:tcW w:w="1282" w:type="dxa"/>
+            <w:tcW w:w="1349" w:type="dxa"/>
+          </w:tcPr>
+          <w:p/>
+        </w:tc>
+        <w:tc>
+          <w:tcPr>
+            <w:tcW w:w="1349" w:type="dxa"/>
           </w:tcPr>
           <w:p/>
         </w:tc>
@@ -1641,13 +1635,13 @@
       <w:tr>
         <w:tc>
           <w:tcPr>
-            <w:tcW w:w="576" w:type="dxa"/>
-          </w:tcPr>
-          <w:p/>
-        </w:tc>
-        <w:tc>
-          <w:tcPr>
-            <w:tcW w:w="9810" w:type="dxa"/>
+            <w:tcW w:w="599" w:type="dxa"/>
+          </w:tcPr>
+          <w:p/>
+        </w:tc>
+        <w:tc>
+          <w:tcPr>
+            <w:tcW w:w="9653" w:type="dxa"/>
           </w:tcPr>
           <w:p>
             <w:pPr>
@@ -1711,13 +1705,13 @@
         </w:tc>
         <w:tc>
           <w:tcPr>
-            <w:tcW w:w="1282" w:type="dxa"/>
-          </w:tcPr>
-          <w:p/>
-        </w:tc>
-        <w:tc>
-          <w:tcPr>
-            <w:tcW w:w="1282" w:type="dxa"/>
+            <w:tcW w:w="1349" w:type="dxa"/>
+          </w:tcPr>
+          <w:p/>
+        </w:tc>
+        <w:tc>
+          <w:tcPr>
+            <w:tcW w:w="1349" w:type="dxa"/>
           </w:tcPr>
           <w:p/>
         </w:tc>
@@ -1725,13 +1719,13 @@
       <w:tr>
         <w:tc>
           <w:tcPr>
-            <w:tcW w:w="576" w:type="dxa"/>
-          </w:tcPr>
-          <w:p/>
-        </w:tc>
-        <w:tc>
-          <w:tcPr>
-            <w:tcW w:w="9810" w:type="dxa"/>
+            <w:tcW w:w="599" w:type="dxa"/>
+          </w:tcPr>
+          <w:p/>
+        </w:tc>
+        <w:tc>
+          <w:tcPr>
+            <w:tcW w:w="9653" w:type="dxa"/>
           </w:tcPr>
           <w:p>
             <w:pPr>
@@ -1815,13 +1809,13 @@
         </w:tc>
         <w:tc>
           <w:tcPr>
-            <w:tcW w:w="1282" w:type="dxa"/>
-          </w:tcPr>
-          <w:p/>
-        </w:tc>
-        <w:tc>
-          <w:tcPr>
-            <w:tcW w:w="1282" w:type="dxa"/>
+            <w:tcW w:w="1349" w:type="dxa"/>
+          </w:tcPr>
+          <w:p/>
+        </w:tc>
+        <w:tc>
+          <w:tcPr>
+            <w:tcW w:w="1349" w:type="dxa"/>
           </w:tcPr>
           <w:p/>
         </w:tc>
@@ -1829,13 +1823,13 @@
       <w:tr>
         <w:tc>
           <w:tcPr>
-            <w:tcW w:w="576" w:type="dxa"/>
-          </w:tcPr>
-          <w:p/>
-        </w:tc>
-        <w:tc>
-          <w:tcPr>
-            <w:tcW w:w="9810" w:type="dxa"/>
+            <w:tcW w:w="599" w:type="dxa"/>
+          </w:tcPr>
+          <w:p/>
+        </w:tc>
+        <w:tc>
+          <w:tcPr>
+            <w:tcW w:w="9653" w:type="dxa"/>
           </w:tcPr>
           <w:p>
             <w:pPr>
@@ -1908,13 +1902,13 @@
         </w:tc>
         <w:tc>
           <w:tcPr>
-            <w:tcW w:w="1282" w:type="dxa"/>
-          </w:tcPr>
-          <w:p/>
-        </w:tc>
-        <w:tc>
-          <w:tcPr>
-            <w:tcW w:w="1282" w:type="dxa"/>
+            <w:tcW w:w="1349" w:type="dxa"/>
+          </w:tcPr>
+          <w:p/>
+        </w:tc>
+        <w:tc>
+          <w:tcPr>
+            <w:tcW w:w="1349" w:type="dxa"/>
           </w:tcPr>
           <w:p/>
         </w:tc>
@@ -1922,13 +1916,13 @@
       <w:tr>
         <w:tc>
           <w:tcPr>
-            <w:tcW w:w="576" w:type="dxa"/>
-          </w:tcPr>
-          <w:p/>
-        </w:tc>
-        <w:tc>
-          <w:tcPr>
-            <w:tcW w:w="9810" w:type="dxa"/>
+            <w:tcW w:w="599" w:type="dxa"/>
+          </w:tcPr>
+          <w:p/>
+        </w:tc>
+        <w:tc>
+          <w:tcPr>
+            <w:tcW w:w="9653" w:type="dxa"/>
           </w:tcPr>
           <w:p>
             <w:pPr>
@@ -2001,13 +1995,13 @@
         </w:tc>
         <w:tc>
           <w:tcPr>
-            <w:tcW w:w="1282" w:type="dxa"/>
-          </w:tcPr>
-          <w:p/>
-        </w:tc>
-        <w:tc>
-          <w:tcPr>
-            <w:tcW w:w="1282" w:type="dxa"/>
+            <w:tcW w:w="1349" w:type="dxa"/>
+          </w:tcPr>
+          <w:p/>
+        </w:tc>
+        <w:tc>
+          <w:tcPr>
+            <w:tcW w:w="1349" w:type="dxa"/>
           </w:tcPr>
           <w:p/>
         </w:tc>
@@ -2015,13 +2009,13 @@
       <w:tr>
         <w:tc>
           <w:tcPr>
-            <w:tcW w:w="576" w:type="dxa"/>
-          </w:tcPr>
-          <w:p/>
-        </w:tc>
-        <w:tc>
-          <w:tcPr>
-            <w:tcW w:w="9810" w:type="dxa"/>
+            <w:tcW w:w="599" w:type="dxa"/>
+          </w:tcPr>
+          <w:p/>
+        </w:tc>
+        <w:tc>
+          <w:tcPr>
+            <w:tcW w:w="9653" w:type="dxa"/>
           </w:tcPr>
           <w:p>
             <w:pPr>
@@ -2094,13 +2088,13 @@
         </w:tc>
         <w:tc>
           <w:tcPr>
-            <w:tcW w:w="1282" w:type="dxa"/>
-          </w:tcPr>
-          <w:p/>
-        </w:tc>
-        <w:tc>
-          <w:tcPr>
-            <w:tcW w:w="1282" w:type="dxa"/>
+            <w:tcW w:w="1349" w:type="dxa"/>
+          </w:tcPr>
+          <w:p/>
+        </w:tc>
+        <w:tc>
+          <w:tcPr>
+            <w:tcW w:w="1349" w:type="dxa"/>
           </w:tcPr>
           <w:p/>
         </w:tc>
@@ -2108,25 +2102,79 @@
       <w:tr>
         <w:tc>
           <w:tcPr>
-            <w:tcW w:w="576" w:type="dxa"/>
-          </w:tcPr>
-          <w:p/>
-        </w:tc>
-        <w:tc>
-          <w:tcPr>
-            <w:tcW w:w="9810" w:type="dxa"/>
-          </w:tcPr>
-          <w:p/>
-        </w:tc>
-        <w:tc>
-          <w:tcPr>
-            <w:tcW w:w="1282" w:type="dxa"/>
-          </w:tcPr>
-          <w:p/>
-        </w:tc>
-        <w:tc>
-          <w:tcPr>
-            <w:tcW w:w="1282" w:type="dxa"/>
+            <w:tcW w:w="599" w:type="dxa"/>
+          </w:tcPr>
+          <w:p/>
+        </w:tc>
+        <w:tc>
+          <w:tcPr>
+            <w:tcW w:w="9653" w:type="dxa"/>
+          </w:tcPr>
+          <w:p>
+            <w:pPr>
+              <w:rPr>
+                <w:rFonts w:ascii="Lato" w:hAnsi="Lato"/>
+                <w:b/>
+                <w:color w:val="101F3C"/>
+                <w:sz w:val="20"/>
+                <w:szCs w:val="20"/>
+                <w:shd w:val="clear" w:color="auto" w:fill="FFFFFF"/>
+              </w:rPr>
+            </w:pPr>
+            <w:r>
+              <w:rPr>
+                <w:rFonts w:ascii="Lato" w:hAnsi="Lato"/>
+                <w:b/>
+                <w:color w:val="101F3C"/>
+                <w:sz w:val="20"/>
+                <w:szCs w:val="20"/>
+                <w:shd w:val="clear" w:color="auto" w:fill="FFFFFF"/>
+              </w:rPr>
+              <w:t>3 pts – Full marks</w:t>
+            </w:r>
+          </w:p>
+          <w:p>
+            <w:r>
+              <w:rPr>
+                <w:rFonts w:ascii="Lato" w:hAnsi="Lato"/>
+                <w:color w:val="101F3C"/>
+                <w:sz w:val="20"/>
+                <w:szCs w:val="20"/>
+                <w:shd w:val="clear" w:color="auto" w:fill="FFFFFF"/>
+              </w:rPr>
+              <w:t>O</w:t>
+            </w:r>
+            <w:r>
+              <w:rPr>
+                <w:rFonts w:ascii="Lato" w:hAnsi="Lato"/>
+                <w:color w:val="101F3C"/>
+                <w:sz w:val="20"/>
+                <w:szCs w:val="20"/>
+                <w:shd w:val="clear" w:color="auto" w:fill="FFFFFF"/>
+              </w:rPr>
+              <w:t>n submission, the application displays the user's Akan name correctly based on their gende</w:t>
+            </w:r>
+            <w:r>
+              <w:rPr>
+                <w:rFonts w:ascii="Lato" w:hAnsi="Lato"/>
+                <w:color w:val="101F3C"/>
+                <w:sz w:val="20"/>
+                <w:szCs w:val="20"/>
+                <w:shd w:val="clear" w:color="auto" w:fill="FFFFFF"/>
+              </w:rPr>
+              <w:t>r</w:t>
+            </w:r>
+          </w:p>
+        </w:tc>
+        <w:tc>
+          <w:tcPr>
+            <w:tcW w:w="1349" w:type="dxa"/>
+          </w:tcPr>
+          <w:p/>
+        </w:tc>
+        <w:tc>
+          <w:tcPr>
+            <w:tcW w:w="1349" w:type="dxa"/>
           </w:tcPr>
           <w:p/>
         </w:tc>
@@ -2134,13 +2182,13 @@
       <w:tr>
         <w:tc>
           <w:tcPr>
-            <w:tcW w:w="576" w:type="dxa"/>
-          </w:tcPr>
-          <w:p/>
-        </w:tc>
-        <w:tc>
-          <w:tcPr>
-            <w:tcW w:w="9810" w:type="dxa"/>
+            <w:tcW w:w="599" w:type="dxa"/>
+          </w:tcPr>
+          <w:p/>
+        </w:tc>
+        <w:tc>
+          <w:tcPr>
+            <w:tcW w:w="9653" w:type="dxa"/>
           </w:tcPr>
           <w:p>
             <w:pPr>
@@ -2162,7 +2210,7 @@
                 <w:szCs w:val="20"/>
                 <w:shd w:val="clear" w:color="auto" w:fill="FFFFFF"/>
               </w:rPr>
-              <w:t>3 pts – Full marks</w:t>
+              <w:t>2 pts – Full marks</w:t>
             </w:r>
           </w:p>
           <w:p>
@@ -2174,41 +2222,19 @@
                 <w:szCs w:val="20"/>
                 <w:shd w:val="clear" w:color="auto" w:fill="FFFFFF"/>
               </w:rPr>
-              <w:t>O</w:t>
-            </w:r>
-            <w:r>
-              <w:rPr>
-                <w:rFonts w:ascii="Lato" w:hAnsi="Lato"/>
-                <w:color w:val="101F3C"/>
-                <w:sz w:val="20"/>
-                <w:szCs w:val="20"/>
-                <w:shd w:val="clear" w:color="auto" w:fill="FFFFFF"/>
-              </w:rPr>
-              <w:t xml:space="preserve">n submission, the application displays the user's Akan name correctly based on their </w:t>
-            </w:r>
-            <w:proofErr w:type="spellStart"/>
-            <w:r>
-              <w:rPr>
-                <w:rFonts w:ascii="Lato" w:hAnsi="Lato"/>
-                <w:color w:val="101F3C"/>
-                <w:sz w:val="20"/>
-                <w:szCs w:val="20"/>
-                <w:shd w:val="clear" w:color="auto" w:fill="FFFFFF"/>
-              </w:rPr>
-              <w:t>gende</w:t>
-            </w:r>
-            <w:proofErr w:type="spellEnd"/>
-          </w:p>
-        </w:tc>
-        <w:tc>
-          <w:tcPr>
-            <w:tcW w:w="1282" w:type="dxa"/>
-          </w:tcPr>
-          <w:p/>
-        </w:tc>
-        <w:tc>
-          <w:tcPr>
-            <w:tcW w:w="1282" w:type="dxa"/>
+              <w:t>If the user does not enter anything in the form or if the user enters an invalid date or month, the application raises an alert message</w:t>
+            </w:r>
+          </w:p>
+        </w:tc>
+        <w:tc>
+          <w:tcPr>
+            <w:tcW w:w="1349" w:type="dxa"/>
+          </w:tcPr>
+          <w:p/>
+        </w:tc>
+        <w:tc>
+          <w:tcPr>
+            <w:tcW w:w="1349" w:type="dxa"/>
           </w:tcPr>
           <w:p/>
         </w:tc>
@@ -2216,85 +2242,25 @@
       <w:tr>
         <w:tc>
           <w:tcPr>
-            <w:tcW w:w="576" w:type="dxa"/>
-          </w:tcPr>
-          <w:p/>
-        </w:tc>
-        <w:tc>
-          <w:tcPr>
-            <w:tcW w:w="9810" w:type="dxa"/>
-          </w:tcPr>
-          <w:p>
-            <w:pPr>
-              <w:rPr>
-                <w:rFonts w:ascii="Lato" w:hAnsi="Lato"/>
-                <w:b/>
-                <w:color w:val="101F3C"/>
-                <w:sz w:val="20"/>
-                <w:szCs w:val="20"/>
-                <w:shd w:val="clear" w:color="auto" w:fill="FFFFFF"/>
-              </w:rPr>
-            </w:pPr>
-            <w:r>
-              <w:rPr>
-                <w:rFonts w:ascii="Lato" w:hAnsi="Lato"/>
-                <w:b/>
-                <w:color w:val="101F3C"/>
-                <w:sz w:val="20"/>
-                <w:szCs w:val="20"/>
-                <w:shd w:val="clear" w:color="auto" w:fill="FFFFFF"/>
-              </w:rPr>
-              <w:t>2 pts – Full marks</w:t>
-            </w:r>
-          </w:p>
-          <w:p>
-            <w:r>
-              <w:rPr>
-                <w:rFonts w:ascii="Lato" w:hAnsi="Lato"/>
-                <w:color w:val="101F3C"/>
-                <w:sz w:val="20"/>
-                <w:szCs w:val="20"/>
-                <w:shd w:val="clear" w:color="auto" w:fill="FFFFFF"/>
-              </w:rPr>
-              <w:t>If the user does not enter anything in the form or if the user enters an invalid date or month, the application raises an alert message</w:t>
-            </w:r>
-          </w:p>
-        </w:tc>
-        <w:tc>
-          <w:tcPr>
-            <w:tcW w:w="1282" w:type="dxa"/>
-          </w:tcPr>
-          <w:p/>
-        </w:tc>
-        <w:tc>
-          <w:tcPr>
-            <w:tcW w:w="1282" w:type="dxa"/>
-          </w:tcPr>
-          <w:p/>
-        </w:tc>
-      </w:tr>
-      <w:tr>
-        <w:tc>
-          <w:tcPr>
-            <w:tcW w:w="576" w:type="dxa"/>
-          </w:tcPr>
-          <w:p/>
-        </w:tc>
-        <w:tc>
-          <w:tcPr>
-            <w:tcW w:w="9810" w:type="dxa"/>
-          </w:tcPr>
-          <w:p/>
-        </w:tc>
-        <w:tc>
-          <w:tcPr>
-            <w:tcW w:w="1282" w:type="dxa"/>
-          </w:tcPr>
-          <w:p/>
-        </w:tc>
-        <w:tc>
-          <w:tcPr>
-            <w:tcW w:w="1282" w:type="dxa"/>
+            <w:tcW w:w="599" w:type="dxa"/>
+          </w:tcPr>
+          <w:p/>
+        </w:tc>
+        <w:tc>
+          <w:tcPr>
+            <w:tcW w:w="9653" w:type="dxa"/>
+          </w:tcPr>
+          <w:p/>
+        </w:tc>
+        <w:tc>
+          <w:tcPr>
+            <w:tcW w:w="1349" w:type="dxa"/>
+          </w:tcPr>
+          <w:p/>
+        </w:tc>
+        <w:tc>
+          <w:tcPr>
+            <w:tcW w:w="1349" w:type="dxa"/>
           </w:tcPr>
           <w:p/>
         </w:tc>

</xml_diff>